<commit_message>
FIX: good mark :3
</commit_message>
<xml_diff>
--- a/docs/doc/TOR.docx
+++ b/docs/doc/TOR.docx
@@ -338,7 +338,7 @@
           <w:b/>
           <w:sz w:val="32"/>
         </w:rPr>
-        <w:t xml:space="preserve">на выполнение курсового проекта</w:t>
+        <w:t xml:space="preserve">на выполнение курсовой работы</w:t>
       </w:r>
       <w:r/>
     </w:p>
@@ -546,7 +546,7 @@
         <w:rPr>
           <w:rFonts w:ascii="Times New Roman" w:hAnsi="Times New Roman" w:cs="Times New Roman"/>
         </w:rPr>
-        <w:t xml:space="preserve">Тема курсового проекта </w:t>
+        <w:t xml:space="preserve">Тема курсовой работы </w:t>
       </w:r>
       <w:r>
         <w:rPr>
@@ -560,7 +560,7 @@
           <w:lang w:val="ru-RU" w:bidi="ar-SA" w:eastAsia="zh-CN"/>
         </w:rPr>
         <w:tab/>
-        <w:t xml:space="preserve">Разработка программного обеспечения для реалистичной визуализации</w:t>
+        <w:t xml:space="preserve">Разработка программного обеспечения для реалистичной визуализации</w:t>
       </w:r>
       <w:r>
         <w:rPr>
@@ -620,7 +620,7 @@
         <w:rPr>
           <w:rFonts w:ascii="Times New Roman" w:hAnsi="Times New Roman" w:cs="Times New Roman"/>
         </w:rPr>
-        <w:t xml:space="preserve">Направленность КП (учебный, исследовательский, практический, производственный, др.)</w:t>
+        <w:t xml:space="preserve">Направленность КР (учебная, исследовательская, практическая, производственная, др.)</w:t>
       </w:r>
       <w:r/>
     </w:p>
@@ -657,7 +657,7 @@
         <w:tab/>
         <w:tab/>
         <w:tab/>
-        <w:t xml:space="preserve">учебный</w:t>
+        <w:t xml:space="preserve">учебная</w:t>
         <w:tab/>
         <w:tab/>
         <w:tab/>
@@ -736,7 +736,7 @@
         <w:rPr>
           <w:rFonts w:ascii="Times New Roman" w:hAnsi="Times New Roman" w:cs="Times New Roman"/>
         </w:rPr>
-        <w:t xml:space="preserve">График выполнения проекта:  25% к </w:t>
+        <w:t xml:space="preserve">График выполнения работы:  25% к </w:t>
       </w:r>
       <w:r>
         <w:rPr>
@@ -894,7 +894,22 @@
           <w:u w:val="single"/>
           <w:lang w:val="ru-RU" w:bidi="ar-SA" w:eastAsia="zh-CN"/>
         </w:rPr>
-        <w:t xml:space="preserve">изуализации плечевой одежды в форме футболки. Реализовать интерфейс, позволяющий пользователю загружать параметры модели футболки (цвет, размер, материал), изменять эти параметры в интерактивном режиме и управлять положением камеры (перемещение, масштабирование и вращение).</w:t>
+        <w:t xml:space="preserve">изуализации плечевой одежды в форме футбо</w:t>
+      </w:r>
+      <w:r>
+        <w:rPr>
+          <w:rFonts w:ascii="Times New Roman" w:hAnsi="Times New Roman" w:cs="Times New Roman" w:eastAsia="Calibri"/>
+          <w:b w:val="false"/>
+          <w:bCs w:val="false"/>
+          <w:i w:val="false"/>
+          <w:iCs w:val="false"/>
+          <w:color w:val="auto"/>
+          <w:sz w:val="22"/>
+          <w:szCs w:val="22"/>
+          <w:u w:val="single"/>
+          <w:lang w:val="ru-RU" w:bidi="ar-SA" w:eastAsia="zh-CN"/>
+        </w:rPr>
+        <w:t xml:space="preserve">лки. Реализовать интерфейс, позволяющий пользователю загружать параметры модели футболки (цвет, размер, материал), изменять эти параметры в интерактивном режиме и управлять положением камеры (перемещение, масштабирование и вращение).</w:t>
         <w:tab/>
         <w:tab/>
         <w:t xml:space="preserve">       </w:t>
@@ -946,7 +961,7 @@
           <w:b/>
           <w:i/>
         </w:rPr>
-        <w:t xml:space="preserve">Оформление курсового проекта:</w:t>
+        <w:t xml:space="preserve">Оформление курсовой работы:</w:t>
       </w:r>
       <w:r/>
     </w:p>
@@ -1006,6 +1021,7 @@
         <w:spacing w:after="0" w:before="0"/>
         <w:rPr>
           <w:rFonts w:ascii="Times New Roman" w:hAnsi="Times New Roman" w:cs="Times New Roman"/>
+          <w:highlight w:val="none"/>
           <w:u w:val="single"/>
         </w:rPr>
       </w:pPr>
@@ -1032,6 +1048,30 @@
         <w:t xml:space="preserve">       </w:t>
       </w:r>
       <w:r/>
+    </w:p>
+    <w:p>
+      <w:pPr>
+        <w:jc w:val="both"/>
+        <w:spacing w:after="0" w:before="0"/>
+        <w:rPr>
+          <w:rFonts w:ascii="Times New Roman" w:hAnsi="Times New Roman" w:cs="Times New Roman"/>
+          <w:u w:val="single"/>
+        </w:rPr>
+      </w:pPr>
+      <w:r>
+        <w:rPr>
+          <w:rFonts w:ascii="Times New Roman" w:hAnsi="Times New Roman" w:cs="Times New Roman"/>
+          <w:highlight w:val="none"/>
+          <w:u w:val="single"/>
+        </w:rPr>
+      </w:r>
+      <w:r>
+        <w:rPr>
+          <w:rFonts w:ascii="Times New Roman" w:hAnsi="Times New Roman" w:cs="Times New Roman"/>
+          <w:highlight w:val="none"/>
+          <w:u w:val="single"/>
+        </w:rPr>
+      </w:r>
     </w:p>
     <w:p>
       <w:pPr>
@@ -1144,7 +1184,7 @@
           <w:rFonts w:ascii="Times New Roman" w:hAnsi="Times New Roman" w:cs="Times New Roman"/>
           <w:b/>
         </w:rPr>
-        <w:t xml:space="preserve">Руководитель курсового проекта</w:t>
+        <w:t xml:space="preserve">Руководитель курсовой работы</w:t>
         <w:tab/>
         <w:tab/>
       </w:r>
@@ -1267,23 +1307,7 @@
     <w:p>
       <w:pPr>
         <w:pStyle w:val="811"/>
-        <w:jc w:val="both"/>
-        <w:spacing w:after="0" w:before="0"/>
-        <w:rPr>
-          <w:rFonts w:ascii="Times New Roman" w:hAnsi="Times New Roman" w:cs="Times New Roman"/>
-        </w:rPr>
-      </w:pPr>
-      <w:r>
-        <w:rPr>
-          <w:rFonts w:ascii="Times New Roman" w:hAnsi="Times New Roman" w:cs="Times New Roman"/>
-        </w:rPr>
-      </w:r>
-      <w:r/>
-    </w:p>
-    <w:p>
-      <w:pPr>
-        <w:pStyle w:val="811"/>
-        <w:jc w:val="center"/>
+        <w:jc w:val="left"/>
         <w:spacing w:after="0" w:before="0"/>
         <w:rPr>
           <w:rFonts w:ascii="Times New Roman" w:hAnsi="Times New Roman" w:cs="Times New Roman"/>

</xml_diff>